<commit_message>
[Changed] Sprawozdanie zad2 [Added] Start do zad3
</commit_message>
<xml_diff>
--- a/Numerki/Zad2/sprawozdanie_SW_LN_zad2.docx
+++ b/Numerki/Zad2/sprawozdanie_SW_LN_zad2.docx
@@ -395,17 +395,7 @@
           <w:sz w:val="20"/>
           <w:szCs w:val="20"/>
         </w:rPr>
-        <w:t xml:space="preserve">=0, …, </w:t>
-      </w:r>
-      <w:proofErr w:type="spellStart"/>
-      <w:r>
-        <w:rPr>
-          <w:rFonts w:ascii="Arial" w:eastAsia="Courier10 BT" w:hAnsi="Arial" w:cs="Arial"/>
-          <w:color w:val="000000" w:themeColor="text1"/>
-          <w:sz w:val="20"/>
-          <w:szCs w:val="20"/>
-        </w:rPr>
-        <w:t>x</w:t>
+        <w:t>=0, …, x</w:t>
       </w:r>
       <w:r>
         <w:rPr>
@@ -417,7 +407,6 @@
         </w:rPr>
         <w:t>n</w:t>
       </w:r>
-      <w:proofErr w:type="spellEnd"/>
       <w:r>
         <w:rPr>
           <w:rFonts w:ascii="Arial" w:eastAsia="Courier10 BT" w:hAnsi="Arial" w:cs="Arial"/>
@@ -2406,6 +2395,15 @@
           <w:szCs w:val="20"/>
         </w:rPr>
         <w:t>Testowana metoda nie jest uniwersalna. Aby dobrze działać, wymaga ona podania układu równań, który spełnia warunki zbieżności.</w:t>
+      </w:r>
+      <w:r>
+        <w:rPr>
+          <w:rFonts w:ascii="Arial" w:hAnsi="Arial" w:cs="Arial"/>
+          <w:color w:val="000000" w:themeColor="text1"/>
+          <w:sz w:val="20"/>
+          <w:szCs w:val="20"/>
+        </w:rPr>
+        <w:t xml:space="preserve"> Aby zapewnić poprawne rozwiązywanie, można zaimplementować metodę, która przekształcałaby macierz na potrzeby wymogów metody.</w:t>
       </w:r>
     </w:p>
     <w:p>

</xml_diff>